<commit_message>
Revert "Merge branch 'master' of https://github.com/wosnat/ccpa"
This reverts commit 22a69db3099dad475445b6c6701950f9a7c6092b, reversing
changes made to bc86c9b648e7a801fc6eb3197cd27ee8f39b6815.
</commit_message>
<xml_diff>
--- a/model/model notebook osnat.docx
+++ b/model/model notebook osnat.docx
@@ -1,6 +1,6 @@
 
 <file path=word/document.xml><?xml version="1.0" encoding="utf-8"?>
-<w:document xmlns:wpc="http://schemas.microsoft.com/office/word/2010/wordprocessingCanvas" xmlns:cx="http://schemas.microsoft.com/office/drawing/2014/chartex" xmlns:cx1="http://schemas.microsoft.com/office/drawing/2015/9/8/chartex" xmlns:cx2="http://schemas.microsoft.com/office/drawing/2015/10/21/chartex" xmlns:cx3="http://schemas.microsoft.com/office/drawing/2016/5/9/chartex" xmlns:cx4="http://schemas.microsoft.com/office/drawing/2016/5/10/chartex" xmlns:cx5="http://schemas.microsoft.com/office/drawing/2016/5/11/chartex" xmlns:cx6="http://schemas.microsoft.com/office/drawing/2016/5/12/chartex" xmlns:cx7="http://schemas.microsoft.com/office/drawing/2016/5/13/chartex" xmlns:cx8="http://schemas.microsoft.com/office/drawing/2016/5/14/chartex" xmlns:mc="http://schemas.openxmlformats.org/markup-compatibility/2006" xmlns:aink="http://schemas.microsoft.com/office/drawing/2016/ink" xmlns:am3d="http://schemas.microsoft.com/office/drawing/2017/model3d" xmlns:o="urn:schemas-microsoft-com:office:office" xmlns:r="http://schemas.openxmlformats.org/officeDocument/2006/relationships" xmlns:m="http://schemas.openxmlformats.org/officeDocument/2006/math" xmlns:v="urn:schemas-microsoft-com:vml" xmlns:wp14="http://schemas.microsoft.com/office/word/2010/wordprocessingDrawing" xmlns:wp="http://schemas.openxmlformats.org/drawingml/2006/wordprocessingDrawing" xmlns:w10="urn:schemas-microsoft-com:office:word" xmlns:w="http://schemas.openxmlformats.org/wordprocessingml/2006/main" xmlns:w14="http://schemas.microsoft.com/office/word/2010/wordml" xmlns:w15="http://schemas.microsoft.com/office/word/2012/wordml" xmlns:w16cex="http://schemas.microsoft.com/office/word/2018/wordml/cex" xmlns:w16cid="http://schemas.microsoft.com/office/word/2016/wordml/cid" xmlns:w16="http://schemas.microsoft.com/office/word/2018/wordml" xmlns:w16sdtdh="http://schemas.microsoft.com/office/word/2020/wordml/sdtdatahash" xmlns:w16se="http://schemas.microsoft.com/office/word/2015/wordml/symex" xmlns:wpg="http://schemas.microsoft.com/office/word/2010/wordprocessingGroup" xmlns:wpi="http://schemas.microsoft.com/office/word/2010/wordprocessingInk" xmlns:wne="http://schemas.microsoft.com/office/word/2006/wordml" xmlns:wps="http://schemas.microsoft.com/office/word/2010/wordprocessingShape" mc:Ignorable="w14 w15 w16se w16cid w16 w16cex w16sdtdh wp14">
+<w:document xmlns:wpc="http://schemas.microsoft.com/office/word/2010/wordprocessingCanvas" xmlns:cx="http://schemas.microsoft.com/office/drawing/2014/chartex" xmlns:cx1="http://schemas.microsoft.com/office/drawing/2015/9/8/chartex" xmlns:cx2="http://schemas.microsoft.com/office/drawing/2015/10/21/chartex" xmlns:cx3="http://schemas.microsoft.com/office/drawing/2016/5/9/chartex" xmlns:cx4="http://schemas.microsoft.com/office/drawing/2016/5/10/chartex" xmlns:cx5="http://schemas.microsoft.com/office/drawing/2016/5/11/chartex" xmlns:cx6="http://schemas.microsoft.com/office/drawing/2016/5/12/chartex" xmlns:cx7="http://schemas.microsoft.com/office/drawing/2016/5/13/chartex" xmlns:cx8="http://schemas.microsoft.com/office/drawing/2016/5/14/chartex" xmlns:mc="http://schemas.openxmlformats.org/markup-compatibility/2006" xmlns:aink="http://schemas.microsoft.com/office/drawing/2016/ink" xmlns:am3d="http://schemas.microsoft.com/office/drawing/2017/model3d" xmlns:o="urn:schemas-microsoft-com:office:office" xmlns:r="http://schemas.openxmlformats.org/officeDocument/2006/relationships" xmlns:m="http://schemas.openxmlformats.org/officeDocument/2006/math" xmlns:v="urn:schemas-microsoft-com:vml" xmlns:wp14="http://schemas.microsoft.com/office/word/2010/wordprocessingDrawing" xmlns:wp="http://schemas.openxmlformats.org/drawingml/2006/wordprocessingDrawing" xmlns:w10="urn:schemas-microsoft-com:office:word" xmlns:w="http://schemas.openxmlformats.org/wordprocessingml/2006/main" xmlns:w14="http://schemas.microsoft.com/office/word/2010/wordml" xmlns:w15="http://schemas.microsoft.com/office/word/2012/wordml" xmlns:w16cex="http://schemas.microsoft.com/office/word/2018/wordml/cex" xmlns:w16cid="http://schemas.microsoft.com/office/word/2016/wordml/cid" xmlns:w16="http://schemas.microsoft.com/office/word/2018/wordml" xmlns:w16se="http://schemas.microsoft.com/office/word/2015/wordml/symex" xmlns:wpg="http://schemas.microsoft.com/office/word/2010/wordprocessingGroup" xmlns:wpi="http://schemas.microsoft.com/office/word/2010/wordprocessingInk" xmlns:wne="http://schemas.microsoft.com/office/word/2006/wordml" xmlns:wps="http://schemas.microsoft.com/office/word/2010/wordprocessingShape" mc:Ignorable="w14 w15 w16se w16cid w16 w16cex wp14">
   <w:body>
     <w:p>
       <w:pPr>
@@ -914,21 +914,21 @@
         <w:rPr>
           <w:lang w:val="en-US"/>
         </w:rPr>
-        <w:t xml:space="preserve">* </w:t>
+        <w:t xml:space="preserve">* for the mortality parameter, these are the min/max values that I allowed GA to consider, likely would be even bigger (PRO) / small (ALT) if GA </w:t>
       </w:r>
       <w:proofErr w:type="gramStart"/>
       <w:r>
         <w:rPr>
           <w:lang w:val="en-US"/>
         </w:rPr>
-        <w:t>for</w:t>
+        <w:t>was</w:t>
       </w:r>
       <w:proofErr w:type="gramEnd"/>
       <w:r>
         <w:rPr>
           <w:lang w:val="en-US"/>
         </w:rPr>
-        <w:t xml:space="preserve"> the mortality parameter, these are the min/max values that I allowed GA to consider, likely would be even bigger (PRO) / small (ALT) if GA was permitted to use these values.</w:t>
+        <w:t xml:space="preserve"> permitted to use these values.</w:t>
       </w:r>
     </w:p>
     <w:p>
@@ -2338,7 +2338,21 @@
         <w:rPr>
           <w:lang w:val="en-US"/>
         </w:rPr>
-        <w:t xml:space="preserve">DIN – Eilat? Mike? 16ml. full. min 10ml. </w:t>
+        <w:t xml:space="preserve">DIN – </w:t>
+      </w:r>
+      <w:proofErr w:type="spellStart"/>
+      <w:r>
+        <w:rPr>
+          <w:lang w:val="en-US"/>
+        </w:rPr>
+        <w:t>Eilat</w:t>
+      </w:r>
+      <w:proofErr w:type="spellEnd"/>
+      <w:r>
+        <w:rPr>
+          <w:lang w:val="en-US"/>
+        </w:rPr>
+        <w:t xml:space="preserve">? Mike? 16ml. full. min 10ml. </w:t>
       </w:r>
     </w:p>
     <w:p>
@@ -7633,401 +7647,7 @@
           <w:lang w:val="en-US"/>
         </w:rPr>
       </w:pPr>
-      <w:r>
-        <w:rPr>
-          <w:lang w:val="en-US"/>
-        </w:rPr>
-        <w:br w:type="page"/>
-      </w:r>
-    </w:p>
-    <w:p>
-      <w:pPr>
-        <w:pStyle w:val="Heading1"/>
-        <w:rPr>
-          <w:lang w:val="en-US"/>
-        </w:rPr>
-      </w:pPr>
-      <w:r>
-        <w:rPr>
-          <w:lang w:val="en-US"/>
-        </w:rPr>
-        <w:lastRenderedPageBreak/>
-        <w:t>Toxic model</w:t>
-      </w:r>
-    </w:p>
-    <w:p>
-      <w:pPr>
-        <w:rPr>
-          <w:lang w:val="en-US"/>
-        </w:rPr>
-      </w:pPr>
-    </w:p>
-    <w:p>
-      <w:pPr>
-        <w:rPr>
-          <w:lang w:val="en-US"/>
-        </w:rPr>
-      </w:pPr>
-      <w:r>
-        <w:rPr>
-          <w:lang w:val="en-US"/>
-        </w:rPr>
-        <w:t>model one nutrient competition and one toxin removal</w:t>
-      </w:r>
-    </w:p>
-    <w:p>
-      <w:pPr>
-        <w:rPr>
-          <w:lang w:val="en-US"/>
-        </w:rPr>
-      </w:pPr>
-    </w:p>
-    <w:p>
-      <w:pPr>
-        <w:rPr>
-          <w:lang w:val="en-US"/>
-        </w:rPr>
-      </w:pPr>
-      <w:r>
-        <w:rPr>
-          <w:lang w:val="en-US"/>
-        </w:rPr>
-        <w:drawing>
-          <wp:inline distT="0" distB="0" distL="0" distR="0" wp14:anchorId="021DAC66" wp14:editId="476B85CB">
-            <wp:extent cx="4172532" cy="4029637"/>
-            <wp:effectExtent l="0" t="0" r="0" b="9525"/>
-            <wp:docPr id="1" name="Picture 1" descr="Text, letter&#10;&#10;Description automatically generated"/>
-            <wp:cNvGraphicFramePr>
-              <a:graphicFrameLocks xmlns:a="http://schemas.openxmlformats.org/drawingml/2006/main" noChangeAspect="1"/>
-            </wp:cNvGraphicFramePr>
-            <a:graphic xmlns:a="http://schemas.openxmlformats.org/drawingml/2006/main">
-              <a:graphicData uri="http://schemas.openxmlformats.org/drawingml/2006/picture">
-                <pic:pic xmlns:pic="http://schemas.openxmlformats.org/drawingml/2006/picture">
-                  <pic:nvPicPr>
-                    <pic:cNvPr id="1" name="Picture 1" descr="Text, letter&#10;&#10;Description automatically generated"/>
-                    <pic:cNvPicPr/>
-                  </pic:nvPicPr>
-                  <pic:blipFill>
-                    <a:blip r:embed="rId15"/>
-                    <a:stretch>
-                      <a:fillRect/>
-                    </a:stretch>
-                  </pic:blipFill>
-                  <pic:spPr>
-                    <a:xfrm>
-                      <a:off x="0" y="0"/>
-                      <a:ext cx="4172532" cy="4029637"/>
-                    </a:xfrm>
-                    <a:prstGeom prst="rect">
-                      <a:avLst/>
-                    </a:prstGeom>
-                  </pic:spPr>
-                </pic:pic>
-              </a:graphicData>
-            </a:graphic>
-          </wp:inline>
-        </w:drawing>
-      </w:r>
-    </w:p>
-    <w:p>
-      <w:pPr>
-        <w:rPr>
-          <w:lang w:val="en-US"/>
-        </w:rPr>
-      </w:pPr>
-      <w:r>
-        <w:rPr>
-          <w:lang w:val="en-US"/>
-        </w:rPr>
-        <w:br w:type="page"/>
-      </w:r>
-    </w:p>
-    <w:p>
-      <w:pPr>
-        <w:rPr>
-          <w:lang w:val="en-US"/>
-        </w:rPr>
-      </w:pPr>
-    </w:p>
-    <w:tbl>
-      <w:tblPr>
-        <w:tblStyle w:val="TableGrid"/>
-        <w:tblW w:w="0" w:type="auto"/>
-        <w:tblLook w:val="04A0" w:firstRow="1" w:lastRow="0" w:firstColumn="1" w:lastColumn="0" w:noHBand="0" w:noVBand="1"/>
-      </w:tblPr>
-      <w:tblGrid>
-        <w:gridCol w:w="4508"/>
-        <w:gridCol w:w="4508"/>
-      </w:tblGrid>
-      <w:tr>
-        <w:tc>
-          <w:tcPr>
-            <w:tcW w:w="4508" w:type="dxa"/>
-          </w:tcPr>
-          <w:p>
-            <w:pPr>
-              <w:rPr>
-                <w:lang w:val="en-US"/>
-              </w:rPr>
-            </w:pPr>
-            <w:r>
-              <w:rPr>
-                <w:noProof/>
-                <w:lang w:val="en-US"/>
-              </w:rPr>
-              <w:drawing>
-                <wp:inline distT="0" distB="0" distL="0" distR="0" wp14:anchorId="5707F995" wp14:editId="0C2A2DFA">
-                  <wp:extent cx="2743200" cy="2743200"/>
-                  <wp:effectExtent l="0" t="0" r="0" b="0"/>
-                  <wp:docPr id="7" name="Picture 7"/>
-                  <wp:cNvGraphicFramePr>
-                    <a:graphicFrameLocks xmlns:a="http://schemas.openxmlformats.org/drawingml/2006/main" noChangeAspect="1"/>
-                  </wp:cNvGraphicFramePr>
-                  <a:graphic xmlns:a="http://schemas.openxmlformats.org/drawingml/2006/main">
-                    <a:graphicData uri="http://schemas.openxmlformats.org/drawingml/2006/picture">
-                      <pic:pic xmlns:pic="http://schemas.openxmlformats.org/drawingml/2006/picture">
-                        <pic:nvPicPr>
-                          <pic:cNvPr id="0" name="Picture 1"/>
-                          <pic:cNvPicPr>
-                            <a:picLocks noChangeAspect="1" noChangeArrowheads="1"/>
-                          </pic:cNvPicPr>
-                        </pic:nvPicPr>
-                        <pic:blipFill>
-                          <a:blip r:embed="rId16">
-                            <a:extLst>
-                              <a:ext uri="{28A0092B-C50C-407E-A947-70E740481C1C}">
-                                <a14:useLocalDpi xmlns:a14="http://schemas.microsoft.com/office/drawing/2010/main" val="0"/>
-                              </a:ext>
-                            </a:extLst>
-                          </a:blip>
-                          <a:srcRect/>
-                          <a:stretch>
-                            <a:fillRect/>
-                          </a:stretch>
-                        </pic:blipFill>
-                        <pic:spPr bwMode="auto">
-                          <a:xfrm>
-                            <a:off x="0" y="0"/>
-                            <a:ext cx="2743200" cy="2743200"/>
-                          </a:xfrm>
-                          <a:prstGeom prst="rect">
-                            <a:avLst/>
-                          </a:prstGeom>
-                          <a:noFill/>
-                          <a:ln>
-                            <a:noFill/>
-                          </a:ln>
-                        </pic:spPr>
-                      </pic:pic>
-                    </a:graphicData>
-                  </a:graphic>
-                </wp:inline>
-              </w:drawing>
-            </w:r>
-          </w:p>
-        </w:tc>
-        <w:tc>
-          <w:tcPr>
-            <w:tcW w:w="4508" w:type="dxa"/>
-          </w:tcPr>
-          <w:p>
-            <w:pPr>
-              <w:rPr>
-                <w:lang w:val="en-US"/>
-              </w:rPr>
-            </w:pPr>
-            <w:r>
-              <w:rPr>
-                <w:noProof/>
-                <w:lang w:val="en-US"/>
-              </w:rPr>
-              <w:drawing>
-                <wp:inline distT="0" distB="0" distL="0" distR="0" wp14:anchorId="7A99EFAA" wp14:editId="31D28D0F">
-                  <wp:extent cx="2743200" cy="2743200"/>
-                  <wp:effectExtent l="0" t="0" r="0" b="0"/>
-                  <wp:docPr id="13" name="Picture 13"/>
-                  <wp:cNvGraphicFramePr>
-                    <a:graphicFrameLocks xmlns:a="http://schemas.openxmlformats.org/drawingml/2006/main" noChangeAspect="1"/>
-                  </wp:cNvGraphicFramePr>
-                  <a:graphic xmlns:a="http://schemas.openxmlformats.org/drawingml/2006/main">
-                    <a:graphicData uri="http://schemas.openxmlformats.org/drawingml/2006/picture">
-                      <pic:pic xmlns:pic="http://schemas.openxmlformats.org/drawingml/2006/picture">
-                        <pic:nvPicPr>
-                          <pic:cNvPr id="0" name="Picture 3"/>
-                          <pic:cNvPicPr>
-                            <a:picLocks noChangeAspect="1" noChangeArrowheads="1"/>
-                          </pic:cNvPicPr>
-                        </pic:nvPicPr>
-                        <pic:blipFill>
-                          <a:blip r:embed="rId17">
-                            <a:extLst>
-                              <a:ext uri="{28A0092B-C50C-407E-A947-70E740481C1C}">
-                                <a14:useLocalDpi xmlns:a14="http://schemas.microsoft.com/office/drawing/2010/main" val="0"/>
-                              </a:ext>
-                            </a:extLst>
-                          </a:blip>
-                          <a:srcRect/>
-                          <a:stretch>
-                            <a:fillRect/>
-                          </a:stretch>
-                        </pic:blipFill>
-                        <pic:spPr bwMode="auto">
-                          <a:xfrm>
-                            <a:off x="0" y="0"/>
-                            <a:ext cx="2743200" cy="2743200"/>
-                          </a:xfrm>
-                          <a:prstGeom prst="rect">
-                            <a:avLst/>
-                          </a:prstGeom>
-                          <a:noFill/>
-                          <a:ln>
-                            <a:noFill/>
-                          </a:ln>
-                        </pic:spPr>
-                      </pic:pic>
-                    </a:graphicData>
-                  </a:graphic>
-                </wp:inline>
-              </w:drawing>
-            </w:r>
-          </w:p>
-        </w:tc>
-      </w:tr>
-      <w:tr>
-        <w:tc>
-          <w:tcPr>
-            <w:tcW w:w="4508" w:type="dxa"/>
-          </w:tcPr>
-          <w:p>
-            <w:pPr>
-              <w:rPr>
-                <w:lang w:val="en-US"/>
-              </w:rPr>
-            </w:pPr>
-            <w:r>
-              <w:rPr>
-                <w:noProof/>
-                <w:lang w:val="en-US"/>
-              </w:rPr>
-              <w:drawing>
-                <wp:inline distT="0" distB="0" distL="0" distR="0" wp14:anchorId="4380F54B" wp14:editId="6E974ADE">
-                  <wp:extent cx="2743200" cy="2743200"/>
-                  <wp:effectExtent l="0" t="0" r="0" b="0"/>
-                  <wp:docPr id="14" name="Picture 14"/>
-                  <wp:cNvGraphicFramePr>
-                    <a:graphicFrameLocks xmlns:a="http://schemas.openxmlformats.org/drawingml/2006/main" noChangeAspect="1"/>
-                  </wp:cNvGraphicFramePr>
-                  <a:graphic xmlns:a="http://schemas.openxmlformats.org/drawingml/2006/main">
-                    <a:graphicData uri="http://schemas.openxmlformats.org/drawingml/2006/picture">
-                      <pic:pic xmlns:pic="http://schemas.openxmlformats.org/drawingml/2006/picture">
-                        <pic:nvPicPr>
-                          <pic:cNvPr id="0" name="Picture 5"/>
-                          <pic:cNvPicPr>
-                            <a:picLocks noChangeAspect="1" noChangeArrowheads="1"/>
-                          </pic:cNvPicPr>
-                        </pic:nvPicPr>
-                        <pic:blipFill>
-                          <a:blip r:embed="rId18">
-                            <a:extLst>
-                              <a:ext uri="{28A0092B-C50C-407E-A947-70E740481C1C}">
-                                <a14:useLocalDpi xmlns:a14="http://schemas.microsoft.com/office/drawing/2010/main" val="0"/>
-                              </a:ext>
-                            </a:extLst>
-                          </a:blip>
-                          <a:srcRect/>
-                          <a:stretch>
-                            <a:fillRect/>
-                          </a:stretch>
-                        </pic:blipFill>
-                        <pic:spPr bwMode="auto">
-                          <a:xfrm>
-                            <a:off x="0" y="0"/>
-                            <a:ext cx="2743200" cy="2743200"/>
-                          </a:xfrm>
-                          <a:prstGeom prst="rect">
-                            <a:avLst/>
-                          </a:prstGeom>
-                          <a:noFill/>
-                          <a:ln>
-                            <a:noFill/>
-                          </a:ln>
-                        </pic:spPr>
-                      </pic:pic>
-                    </a:graphicData>
-                  </a:graphic>
-                </wp:inline>
-              </w:drawing>
-            </w:r>
-          </w:p>
-        </w:tc>
-        <w:tc>
-          <w:tcPr>
-            <w:tcW w:w="4508" w:type="dxa"/>
-          </w:tcPr>
-          <w:p>
-            <w:pPr>
-              <w:rPr>
-                <w:lang w:val="en-US"/>
-              </w:rPr>
-            </w:pPr>
-            <w:r>
-              <w:rPr>
-                <w:noProof/>
-                <w:lang w:val="en-US"/>
-              </w:rPr>
-              <w:drawing>
-                <wp:inline distT="0" distB="0" distL="0" distR="0" wp14:anchorId="149CD34B" wp14:editId="10D380BF">
-                  <wp:extent cx="2743200" cy="2743200"/>
-                  <wp:effectExtent l="0" t="0" r="0" b="0"/>
-                  <wp:docPr id="15" name="Picture 15"/>
-                  <wp:cNvGraphicFramePr>
-                    <a:graphicFrameLocks xmlns:a="http://schemas.openxmlformats.org/drawingml/2006/main" noChangeAspect="1"/>
-                  </wp:cNvGraphicFramePr>
-                  <a:graphic xmlns:a="http://schemas.openxmlformats.org/drawingml/2006/main">
-                    <a:graphicData uri="http://schemas.openxmlformats.org/drawingml/2006/picture">
-                      <pic:pic xmlns:pic="http://schemas.openxmlformats.org/drawingml/2006/picture">
-                        <pic:nvPicPr>
-                          <pic:cNvPr id="0" name="Picture 7"/>
-                          <pic:cNvPicPr>
-                            <a:picLocks noChangeAspect="1" noChangeArrowheads="1"/>
-                          </pic:cNvPicPr>
-                        </pic:nvPicPr>
-                        <pic:blipFill>
-                          <a:blip r:embed="rId19">
-                            <a:extLst>
-                              <a:ext uri="{28A0092B-C50C-407E-A947-70E740481C1C}">
-                                <a14:useLocalDpi xmlns:a14="http://schemas.microsoft.com/office/drawing/2010/main" val="0"/>
-                              </a:ext>
-                            </a:extLst>
-                          </a:blip>
-                          <a:srcRect/>
-                          <a:stretch>
-                            <a:fillRect/>
-                          </a:stretch>
-                        </pic:blipFill>
-                        <pic:spPr bwMode="auto">
-                          <a:xfrm>
-                            <a:off x="0" y="0"/>
-                            <a:ext cx="2743200" cy="2743200"/>
-                          </a:xfrm>
-                          <a:prstGeom prst="rect">
-                            <a:avLst/>
-                          </a:prstGeom>
-                          <a:noFill/>
-                          <a:ln>
-                            <a:noFill/>
-                          </a:ln>
-                        </pic:spPr>
-                      </pic:pic>
-                    </a:graphicData>
-                  </a:graphic>
-                </wp:inline>
-              </w:drawing>
-            </w:r>
-          </w:p>
-        </w:tc>
-      </w:tr>
-    </w:tbl>
+    </w:p>
     <w:p>
       <w:pPr>
         <w:rPr>
@@ -8046,7 +7666,7 @@
 </file>
 
 <file path=word/numbering.xml><?xml version="1.0" encoding="utf-8"?>
-<w:numbering xmlns:wpc="http://schemas.microsoft.com/office/word/2010/wordprocessingCanvas" xmlns:cx="http://schemas.microsoft.com/office/drawing/2014/chartex" xmlns:cx1="http://schemas.microsoft.com/office/drawing/2015/9/8/chartex" xmlns:cx2="http://schemas.microsoft.com/office/drawing/2015/10/21/chartex" xmlns:cx3="http://schemas.microsoft.com/office/drawing/2016/5/9/chartex" xmlns:cx4="http://schemas.microsoft.com/office/drawing/2016/5/10/chartex" xmlns:cx5="http://schemas.microsoft.com/office/drawing/2016/5/11/chartex" xmlns:cx6="http://schemas.microsoft.com/office/drawing/2016/5/12/chartex" xmlns:cx7="http://schemas.microsoft.com/office/drawing/2016/5/13/chartex" xmlns:cx8="http://schemas.microsoft.com/office/drawing/2016/5/14/chartex" xmlns:mc="http://schemas.openxmlformats.org/markup-compatibility/2006" xmlns:aink="http://schemas.microsoft.com/office/drawing/2016/ink" xmlns:am3d="http://schemas.microsoft.com/office/drawing/2017/model3d" xmlns:o="urn:schemas-microsoft-com:office:office" xmlns:r="http://schemas.openxmlformats.org/officeDocument/2006/relationships" xmlns:m="http://schemas.openxmlformats.org/officeDocument/2006/math" xmlns:v="urn:schemas-microsoft-com:vml" xmlns:wp14="http://schemas.microsoft.com/office/word/2010/wordprocessingDrawing" xmlns:wp="http://schemas.openxmlformats.org/drawingml/2006/wordprocessingDrawing" xmlns:w10="urn:schemas-microsoft-com:office:word" xmlns:w="http://schemas.openxmlformats.org/wordprocessingml/2006/main" xmlns:w14="http://schemas.microsoft.com/office/word/2010/wordml" xmlns:w15="http://schemas.microsoft.com/office/word/2012/wordml" xmlns:w16cex="http://schemas.microsoft.com/office/word/2018/wordml/cex" xmlns:w16cid="http://schemas.microsoft.com/office/word/2016/wordml/cid" xmlns:w16="http://schemas.microsoft.com/office/word/2018/wordml" xmlns:w16sdtdh="http://schemas.microsoft.com/office/word/2020/wordml/sdtdatahash" xmlns:w16se="http://schemas.microsoft.com/office/word/2015/wordml/symex" xmlns:wpg="http://schemas.microsoft.com/office/word/2010/wordprocessingGroup" xmlns:wpi="http://schemas.microsoft.com/office/word/2010/wordprocessingInk" xmlns:wne="http://schemas.microsoft.com/office/word/2006/wordml" xmlns:wps="http://schemas.microsoft.com/office/word/2010/wordprocessingShape" mc:Ignorable="w14 w15 w16se w16cid w16 w16cex w16sdtdh wp14">
+<w:numbering xmlns:wpc="http://schemas.microsoft.com/office/word/2010/wordprocessingCanvas" xmlns:cx="http://schemas.microsoft.com/office/drawing/2014/chartex" xmlns:cx1="http://schemas.microsoft.com/office/drawing/2015/9/8/chartex" xmlns:cx2="http://schemas.microsoft.com/office/drawing/2015/10/21/chartex" xmlns:cx3="http://schemas.microsoft.com/office/drawing/2016/5/9/chartex" xmlns:cx4="http://schemas.microsoft.com/office/drawing/2016/5/10/chartex" xmlns:cx5="http://schemas.microsoft.com/office/drawing/2016/5/11/chartex" xmlns:cx6="http://schemas.microsoft.com/office/drawing/2016/5/12/chartex" xmlns:cx7="http://schemas.microsoft.com/office/drawing/2016/5/13/chartex" xmlns:cx8="http://schemas.microsoft.com/office/drawing/2016/5/14/chartex" xmlns:mc="http://schemas.openxmlformats.org/markup-compatibility/2006" xmlns:aink="http://schemas.microsoft.com/office/drawing/2016/ink" xmlns:am3d="http://schemas.microsoft.com/office/drawing/2017/model3d" xmlns:o="urn:schemas-microsoft-com:office:office" xmlns:r="http://schemas.openxmlformats.org/officeDocument/2006/relationships" xmlns:m="http://schemas.openxmlformats.org/officeDocument/2006/math" xmlns:v="urn:schemas-microsoft-com:vml" xmlns:wp14="http://schemas.microsoft.com/office/word/2010/wordprocessingDrawing" xmlns:wp="http://schemas.openxmlformats.org/drawingml/2006/wordprocessingDrawing" xmlns:w10="urn:schemas-microsoft-com:office:word" xmlns:w="http://schemas.openxmlformats.org/wordprocessingml/2006/main" xmlns:w14="http://schemas.microsoft.com/office/word/2010/wordml" xmlns:w15="http://schemas.microsoft.com/office/word/2012/wordml" xmlns:w16cex="http://schemas.microsoft.com/office/word/2018/wordml/cex" xmlns:w16cid="http://schemas.microsoft.com/office/word/2016/wordml/cid" xmlns:w16="http://schemas.microsoft.com/office/word/2018/wordml" xmlns:w16se="http://schemas.microsoft.com/office/word/2015/wordml/symex" xmlns:wpg="http://schemas.microsoft.com/office/word/2010/wordprocessingGroup" xmlns:wpi="http://schemas.microsoft.com/office/word/2010/wordprocessingInk" xmlns:wne="http://schemas.microsoft.com/office/word/2006/wordml" xmlns:wps="http://schemas.microsoft.com/office/word/2010/wordprocessingShape" mc:Ignorable="w14 w15 w16se w16cid w16 w16cex wp14">
   <w:abstractNum w:abstractNumId="0" w15:restartNumberingAfterBreak="0">
     <w:nsid w:val="1C9945AC"/>
     <w:multiLevelType w:val="hybridMultilevel"/>
@@ -8659,7 +8279,7 @@
 </file>
 
 <file path=word/styles.xml><?xml version="1.0" encoding="utf-8"?>
-<w:styles xmlns:mc="http://schemas.openxmlformats.org/markup-compatibility/2006" xmlns:r="http://schemas.openxmlformats.org/officeDocument/2006/relationships" xmlns:w="http://schemas.openxmlformats.org/wordprocessingml/2006/main" xmlns:w14="http://schemas.microsoft.com/office/word/2010/wordml" xmlns:w15="http://schemas.microsoft.com/office/word/2012/wordml" xmlns:w16cex="http://schemas.microsoft.com/office/word/2018/wordml/cex" xmlns:w16cid="http://schemas.microsoft.com/office/word/2016/wordml/cid" xmlns:w16="http://schemas.microsoft.com/office/word/2018/wordml" xmlns:w16sdtdh="http://schemas.microsoft.com/office/word/2020/wordml/sdtdatahash" xmlns:w16se="http://schemas.microsoft.com/office/word/2015/wordml/symex" mc:Ignorable="w14 w15 w16se w16cid w16 w16cex w16sdtdh">
+<w:styles xmlns:mc="http://schemas.openxmlformats.org/markup-compatibility/2006" xmlns:r="http://schemas.openxmlformats.org/officeDocument/2006/relationships" xmlns:w="http://schemas.openxmlformats.org/wordprocessingml/2006/main" xmlns:w14="http://schemas.microsoft.com/office/word/2010/wordml" xmlns:w15="http://schemas.microsoft.com/office/word/2012/wordml" xmlns:w16cex="http://schemas.microsoft.com/office/word/2018/wordml/cex" xmlns:w16cid="http://schemas.microsoft.com/office/word/2016/wordml/cid" xmlns:w16="http://schemas.microsoft.com/office/word/2018/wordml" xmlns:w16se="http://schemas.microsoft.com/office/word/2015/wordml/symex" mc:Ignorable="w14 w15 w16se w16cid w16 w16cex">
   <w:docDefaults>
     <w:rPrDefault>
       <w:rPr>

</xml_diff>